<commit_message>
Updated sources and screenshot
</commit_message>
<xml_diff>
--- a/matts-folder/documents/Sources for project.docx
+++ b/matts-folder/documents/Sources for project.docx
@@ -14,27 +14,31 @@
     <w:p/>
     <w:sdt>
       <w:sdtPr>
+        <w:rPr>
+          <w:rFonts w:asciiTheme="minorHAnsi" w:eastAsiaTheme="minorHAnsi" w:hAnsiTheme="minorHAnsi" w:cstheme="minorBidi"/>
+          <w:color w:val="auto"/>
+          <w:sz w:val="22"/>
+          <w:szCs w:val="22"/>
+        </w:rPr>
         <w:id w:val="1311599270"/>
         <w:docPartObj>
           <w:docPartGallery w:val="Bibliographies"/>
           <w:docPartUnique/>
         </w:docPartObj>
       </w:sdtPr>
-      <w:sdtEndPr>
-        <w:rPr>
-          <w:rFonts w:asciiTheme="minorHAnsi" w:eastAsiaTheme="minorHAnsi" w:hAnsiTheme="minorHAnsi" w:cstheme="minorBidi"/>
-          <w:color w:val="auto"/>
-          <w:sz w:val="22"/>
-          <w:szCs w:val="22"/>
-        </w:rPr>
-      </w:sdtEndPr>
+      <w:sdtEndPr/>
       <w:sdtContent>
         <w:p>
           <w:pPr>
             <w:pStyle w:val="Heading1"/>
           </w:pPr>
           <w:r>
-            <w:t>References</w:t>
+            <w:t>Re</w:t>
+          </w:r>
+          <w:bookmarkStart w:id="0" w:name="_GoBack"/>
+          <w:bookmarkEnd w:id="0"/>
+          <w:r>
+            <w:t>ferences</w:t>
           </w:r>
         </w:p>
         <w:sdt>
@@ -42,6 +46,7 @@
             <w:id w:val="-573587230"/>
             <w:bibliography/>
           </w:sdtPr>
+          <w:sdtEndPr/>
           <w:sdtContent>
             <w:p>
               <w:pPr>
@@ -77,7 +82,7 @@
               </w:tblGrid>
               <w:tr>
                 <w:trPr>
-                  <w:divId w:val="2013296246"/>
+                  <w:divId w:val="787159749"/>
                   <w:tblCellSpacing w:w="15" w:type="dxa"/>
                 </w:trPr>
                 <w:tc>
@@ -139,7 +144,7 @@
               </w:tr>
               <w:tr>
                 <w:trPr>
-                  <w:divId w:val="2013296246"/>
+                  <w:divId w:val="787159749"/>
                   <w:tblCellSpacing w:w="15" w:type="dxa"/>
                 </w:trPr>
                 <w:tc>
@@ -199,7 +204,7 @@
               </w:tr>
               <w:tr>
                 <w:trPr>
-                  <w:divId w:val="2013296246"/>
+                  <w:divId w:val="787159749"/>
                   <w:tblCellSpacing w:w="15" w:type="dxa"/>
                 </w:trPr>
                 <w:tc>
@@ -245,7 +250,7 @@
               </w:tr>
               <w:tr>
                 <w:trPr>
-                  <w:divId w:val="2013296246"/>
+                  <w:divId w:val="787159749"/>
                   <w:tblCellSpacing w:w="15" w:type="dxa"/>
                 </w:trPr>
                 <w:tc>
@@ -291,7 +296,7 @@
               </w:tr>
               <w:tr>
                 <w:trPr>
-                  <w:divId w:val="2013296246"/>
+                  <w:divId w:val="787159749"/>
                   <w:tblCellSpacing w:w="15" w:type="dxa"/>
                 </w:trPr>
                 <w:tc>
@@ -337,7 +342,7 @@
               </w:tr>
               <w:tr>
                 <w:trPr>
-                  <w:divId w:val="2013296246"/>
+                  <w:divId w:val="787159749"/>
                   <w:tblCellSpacing w:w="15" w:type="dxa"/>
                 </w:trPr>
                 <w:tc>
@@ -383,7 +388,7 @@
               </w:tr>
               <w:tr>
                 <w:trPr>
-                  <w:divId w:val="2013296246"/>
+                  <w:divId w:val="787159749"/>
                   <w:tblCellSpacing w:w="15" w:type="dxa"/>
                 </w:trPr>
                 <w:tc>
@@ -429,7 +434,7 @@
               </w:tr>
               <w:tr>
                 <w:trPr>
-                  <w:divId w:val="2013296246"/>
+                  <w:divId w:val="787159749"/>
                   <w:tblCellSpacing w:w="15" w:type="dxa"/>
                 </w:trPr>
                 <w:tc>
@@ -475,7 +480,7 @@
               </w:tr>
               <w:tr>
                 <w:trPr>
-                  <w:divId w:val="2013296246"/>
+                  <w:divId w:val="787159749"/>
                   <w:tblCellSpacing w:w="15" w:type="dxa"/>
                 </w:trPr>
                 <w:tc>
@@ -521,7 +526,7 @@
               </w:tr>
               <w:tr>
                 <w:trPr>
-                  <w:divId w:val="2013296246"/>
+                  <w:divId w:val="787159749"/>
                   <w:tblCellSpacing w:w="15" w:type="dxa"/>
                 </w:trPr>
                 <w:tc>
@@ -567,7 +572,7 @@
               </w:tr>
               <w:tr>
                 <w:trPr>
-                  <w:divId w:val="2013296246"/>
+                  <w:divId w:val="787159749"/>
                   <w:tblCellSpacing w:w="15" w:type="dxa"/>
                 </w:trPr>
                 <w:tc>
@@ -613,7 +618,7 @@
               </w:tr>
               <w:tr>
                 <w:trPr>
-                  <w:divId w:val="2013296246"/>
+                  <w:divId w:val="787159749"/>
                   <w:tblCellSpacing w:w="15" w:type="dxa"/>
                 </w:trPr>
                 <w:tc>
@@ -659,7 +664,7 @@
               </w:tr>
               <w:tr>
                 <w:trPr>
-                  <w:divId w:val="2013296246"/>
+                  <w:divId w:val="787159749"/>
                   <w:tblCellSpacing w:w="15" w:type="dxa"/>
                 </w:trPr>
                 <w:tc>
@@ -705,7 +710,7 @@
               </w:tr>
               <w:tr>
                 <w:trPr>
-                  <w:divId w:val="2013296246"/>
+                  <w:divId w:val="787159749"/>
                   <w:tblCellSpacing w:w="15" w:type="dxa"/>
                 </w:trPr>
                 <w:tc>
@@ -752,7 +757,7 @@
               </w:tr>
               <w:tr>
                 <w:trPr>
-                  <w:divId w:val="2013296246"/>
+                  <w:divId w:val="787159749"/>
                   <w:tblCellSpacing w:w="15" w:type="dxa"/>
                 </w:trPr>
                 <w:tc>
@@ -798,7 +803,7 @@
               </w:tr>
               <w:tr>
                 <w:trPr>
-                  <w:divId w:val="2013296246"/>
+                  <w:divId w:val="787159749"/>
                   <w:tblCellSpacing w:w="15" w:type="dxa"/>
                 </w:trPr>
                 <w:tc>
@@ -844,7 +849,7 @@
               </w:tr>
               <w:tr>
                 <w:trPr>
-                  <w:divId w:val="2013296246"/>
+                  <w:divId w:val="787159749"/>
                   <w:tblCellSpacing w:w="15" w:type="dxa"/>
                 </w:trPr>
                 <w:tc>
@@ -888,10 +893,56 @@
                   </w:p>
                 </w:tc>
               </w:tr>
+              <w:tr>
+                <w:trPr>
+                  <w:divId w:val="787159749"/>
+                  <w:tblCellSpacing w:w="15" w:type="dxa"/>
+                </w:trPr>
+                <w:tc>
+                  <w:tcPr>
+                    <w:tcW w:w="50" w:type="pct"/>
+                    <w:hideMark/>
+                  </w:tcPr>
+                  <w:p>
+                    <w:pPr>
+                      <w:pStyle w:val="Bibliography"/>
+                      <w:rPr>
+                        <w:noProof/>
+                      </w:rPr>
+                    </w:pPr>
+                    <w:r>
+                      <w:rPr>
+                        <w:noProof/>
+                      </w:rPr>
+                      <w:t xml:space="preserve">[18] </w:t>
+                    </w:r>
+                  </w:p>
+                </w:tc>
+                <w:tc>
+                  <w:tcPr>
+                    <w:tcW w:w="0" w:type="auto"/>
+                    <w:hideMark/>
+                  </w:tcPr>
+                  <w:p>
+                    <w:pPr>
+                      <w:pStyle w:val="Bibliography"/>
+                      <w:rPr>
+                        <w:noProof/>
+                      </w:rPr>
+                    </w:pPr>
+                    <w:r>
+                      <w:rPr>
+                        <w:noProof/>
+                      </w:rPr>
+                      <w:t>e. ekoulier (https://stats.stackexchange.com/users/196038/ekoulier), "Why is tanh almost always better than sigmoid as an activation function?," 26 February 18. [Online]. Available: https://stats.stackexchange.com/q/330565. [Accessed November 2019].</w:t>
+                    </w:r>
+                  </w:p>
+                </w:tc>
+              </w:tr>
             </w:tbl>
             <w:p>
               <w:pPr>
-                <w:divId w:val="2013296246"/>
+                <w:divId w:val="787159749"/>
                 <w:rPr>
                   <w:rFonts w:eastAsia="Times New Roman"/>
                   <w:noProof/>
@@ -912,10 +963,7 @@
         </w:sdt>
       </w:sdtContent>
     </w:sdt>
-    <w:p>
-      <w:bookmarkStart w:id="0" w:name="_GoBack"/>
-      <w:bookmarkEnd w:id="0"/>
-    </w:p>
+    <w:p/>
     <w:sectPr>
       <w:pgSz w:w="12240" w:h="15840"/>
       <w:pgMar w:top="1440" w:right="1440" w:bottom="1440" w:left="1440" w:header="720" w:footer="720" w:gutter="0"/>
@@ -2427,6 +2475,7 @@
     <w:lsdException w:name="HTML Sample" w:semiHidden="1" w:unhideWhenUsed="1"/>
     <w:lsdException w:name="HTML Typewriter" w:semiHidden="1" w:unhideWhenUsed="1"/>
     <w:lsdException w:name="HTML Variable" w:semiHidden="1" w:unhideWhenUsed="1"/>
+    <w:lsdException w:name="Normal Table" w:semiHidden="1" w:unhideWhenUsed="1"/>
     <w:lsdException w:name="annotation subject" w:semiHidden="1" w:unhideWhenUsed="1"/>
     <w:lsdException w:name="No List" w:semiHidden="1" w:unhideWhenUsed="1"/>
     <w:lsdException w:name="Outline List 1" w:semiHidden="1" w:unhideWhenUsed="1"/>
@@ -2469,8 +2518,11 @@
     <w:lsdException w:name="Table Contemporary" w:semiHidden="1" w:unhideWhenUsed="1"/>
     <w:lsdException w:name="Table Elegant" w:semiHidden="1" w:unhideWhenUsed="1"/>
     <w:lsdException w:name="Table Professional" w:semiHidden="1" w:unhideWhenUsed="1"/>
+    <w:lsdException w:name="Table Subtle 1" w:semiHidden="1" w:unhideWhenUsed="1"/>
     <w:lsdException w:name="Table Subtle 2" w:semiHidden="1" w:unhideWhenUsed="1"/>
     <w:lsdException w:name="Table Web 1" w:semiHidden="1" w:unhideWhenUsed="1"/>
+    <w:lsdException w:name="Table Web 2" w:semiHidden="1" w:unhideWhenUsed="1"/>
+    <w:lsdException w:name="Table Web 3" w:semiHidden="1" w:unhideWhenUsed="1"/>
     <w:lsdException w:name="Balloon Text" w:semiHidden="1" w:unhideWhenUsed="1"/>
     <w:lsdException w:name="Table Grid" w:uiPriority="39"/>
     <w:lsdException w:name="Table Theme" w:semiHidden="1" w:unhideWhenUsed="1"/>
@@ -3977,139 +4029,12 @@
 </file>
 
 <file path=customXml/item1.xml><?xml version="1.0" encoding="utf-8"?>
-<p:properties xmlns:p="http://schemas.microsoft.com/office/2006/metadata/properties" xmlns:xsi="http://www.w3.org/2001/XMLSchema-instance" xmlns:pc="http://schemas.microsoft.com/office/infopath/2007/PartnerControls">
-  <documentManagement>
-    <LocLastLocAttemptVersionTypeLookup xmlns="4873beb7-5857-4685-be1f-d57550cc96cc" xsi:nil="true"/>
-    <MarketSpecific xmlns="4873beb7-5857-4685-be1f-d57550cc96cc">false</MarketSpecific>
-    <ApprovalStatus xmlns="4873beb7-5857-4685-be1f-d57550cc96cc">InProgress</ApprovalStatus>
-    <LocComments xmlns="4873beb7-5857-4685-be1f-d57550cc96cc" xsi:nil="true"/>
-    <DirectSourceMarket xmlns="4873beb7-5857-4685-be1f-d57550cc96cc" xsi:nil="true"/>
-    <LocPublishedLinkedAssetsLookup xmlns="4873beb7-5857-4685-be1f-d57550cc96cc" xsi:nil="true"/>
-    <ThumbnailAssetId xmlns="4873beb7-5857-4685-be1f-d57550cc96cc" xsi:nil="true"/>
-    <PrimaryImageGen xmlns="4873beb7-5857-4685-be1f-d57550cc96cc">true</PrimaryImageGen>
-    <LegacyData xmlns="4873beb7-5857-4685-be1f-d57550cc96cc" xsi:nil="true"/>
-    <LocNewPublishedVersionLookup xmlns="4873beb7-5857-4685-be1f-d57550cc96cc" xsi:nil="true"/>
-    <NumericId xmlns="4873beb7-5857-4685-be1f-d57550cc96cc">102787001</NumericId>
-    <TPFriendlyName xmlns="4873beb7-5857-4685-be1f-d57550cc96cc" xsi:nil="true"/>
-    <LocOverallPublishStatusLookup xmlns="4873beb7-5857-4685-be1f-d57550cc96cc" xsi:nil="true"/>
-    <LocRecommendedHandoff xmlns="4873beb7-5857-4685-be1f-d57550cc96cc" xsi:nil="true"/>
-    <BlockPublish xmlns="4873beb7-5857-4685-be1f-d57550cc96cc">false</BlockPublish>
-    <BusinessGroup xmlns="4873beb7-5857-4685-be1f-d57550cc96cc" xsi:nil="true"/>
-    <OpenTemplate xmlns="4873beb7-5857-4685-be1f-d57550cc96cc">true</OpenTemplate>
-    <SourceTitle xmlns="4873beb7-5857-4685-be1f-d57550cc96cc" xsi:nil="true"/>
-    <LocOverallLocStatusLookup xmlns="4873beb7-5857-4685-be1f-d57550cc96cc" xsi:nil="true"/>
-    <APEditor xmlns="4873beb7-5857-4685-be1f-d57550cc96cc">
-      <UserInfo>
-        <DisplayName/>
-        <AccountId xsi:nil="true"/>
-        <AccountType/>
-      </UserInfo>
-    </APEditor>
-    <UALocComments xmlns="4873beb7-5857-4685-be1f-d57550cc96cc" xsi:nil="true"/>
-    <IntlLangReviewDate xmlns="4873beb7-5857-4685-be1f-d57550cc96cc" xsi:nil="true"/>
-    <PublishStatusLookup xmlns="4873beb7-5857-4685-be1f-d57550cc96cc">
-      <Value>1343188</Value>
-    </PublishStatusLookup>
-    <ParentAssetId xmlns="4873beb7-5857-4685-be1f-d57550cc96cc" xsi:nil="true"/>
-    <FeatureTagsTaxHTField0 xmlns="4873beb7-5857-4685-be1f-d57550cc96cc">
-      <Terms xmlns="http://schemas.microsoft.com/office/infopath/2007/PartnerControls"/>
-    </FeatureTagsTaxHTField0>
-    <MachineTranslated xmlns="4873beb7-5857-4685-be1f-d57550cc96cc">false</MachineTranslated>
-    <Providers xmlns="4873beb7-5857-4685-be1f-d57550cc96cc" xsi:nil="true"/>
-    <OriginalSourceMarket xmlns="4873beb7-5857-4685-be1f-d57550cc96cc" xsi:nil="true"/>
-    <APDescription xmlns="4873beb7-5857-4685-be1f-d57550cc96cc" xsi:nil="true"/>
-    <ContentItem xmlns="4873beb7-5857-4685-be1f-d57550cc96cc" xsi:nil="true"/>
-    <ClipArtFilename xmlns="4873beb7-5857-4685-be1f-d57550cc96cc" xsi:nil="true"/>
-    <TPInstallLocation xmlns="4873beb7-5857-4685-be1f-d57550cc96cc" xsi:nil="true"/>
-    <TimesCloned xmlns="4873beb7-5857-4685-be1f-d57550cc96cc" xsi:nil="true"/>
-    <PublishTargets xmlns="4873beb7-5857-4685-be1f-d57550cc96cc">OfficeOnlineVNext</PublishTargets>
-    <AcquiredFrom xmlns="4873beb7-5857-4685-be1f-d57550cc96cc">Internal MS</AcquiredFrom>
-    <AssetStart xmlns="4873beb7-5857-4685-be1f-d57550cc96cc">2011-11-23T17:29:00+00:00</AssetStart>
-    <FriendlyTitle xmlns="4873beb7-5857-4685-be1f-d57550cc96cc" xsi:nil="true"/>
-    <Provider xmlns="4873beb7-5857-4685-be1f-d57550cc96cc" xsi:nil="true"/>
-    <LastHandOff xmlns="4873beb7-5857-4685-be1f-d57550cc96cc" xsi:nil="true"/>
-    <TPClientViewer xmlns="4873beb7-5857-4685-be1f-d57550cc96cc" xsi:nil="true"/>
-    <TemplateStatus xmlns="4873beb7-5857-4685-be1f-d57550cc96cc">Complete</TemplateStatus>
-    <Downloads xmlns="4873beb7-5857-4685-be1f-d57550cc96cc">0</Downloads>
-    <OOCacheId xmlns="4873beb7-5857-4685-be1f-d57550cc96cc" xsi:nil="true"/>
-    <IsDeleted xmlns="4873beb7-5857-4685-be1f-d57550cc96cc">false</IsDeleted>
-    <LocPublishedDependentAssetsLookup xmlns="4873beb7-5857-4685-be1f-d57550cc96cc" xsi:nil="true"/>
-    <AssetExpire xmlns="4873beb7-5857-4685-be1f-d57550cc96cc">2029-05-12T07:00:00+00:00</AssetExpire>
-    <CSXSubmissionMarket xmlns="4873beb7-5857-4685-be1f-d57550cc96cc" xsi:nil="true"/>
-    <DSATActionTaken xmlns="4873beb7-5857-4685-be1f-d57550cc96cc" xsi:nil="true"/>
-    <SubmitterId xmlns="4873beb7-5857-4685-be1f-d57550cc96cc" xsi:nil="true"/>
-    <EditorialTags xmlns="4873beb7-5857-4685-be1f-d57550cc96cc" xsi:nil="true"/>
-    <TPExecutable xmlns="4873beb7-5857-4685-be1f-d57550cc96cc" xsi:nil="true"/>
-    <CSXSubmissionDate xmlns="4873beb7-5857-4685-be1f-d57550cc96cc" xsi:nil="true"/>
-    <CSXUpdate xmlns="4873beb7-5857-4685-be1f-d57550cc96cc">false</CSXUpdate>
-    <AssetType xmlns="4873beb7-5857-4685-be1f-d57550cc96cc">TP</AssetType>
-    <ApprovalLog xmlns="4873beb7-5857-4685-be1f-d57550cc96cc" xsi:nil="true"/>
-    <BugNumber xmlns="4873beb7-5857-4685-be1f-d57550cc96cc" xsi:nil="true"/>
-    <OriginAsset xmlns="4873beb7-5857-4685-be1f-d57550cc96cc" xsi:nil="true"/>
-    <TPComponent xmlns="4873beb7-5857-4685-be1f-d57550cc96cc" xsi:nil="true"/>
-    <Milestone xmlns="4873beb7-5857-4685-be1f-d57550cc96cc" xsi:nil="true"/>
-    <RecommendationsModifier xmlns="4873beb7-5857-4685-be1f-d57550cc96cc" xsi:nil="true"/>
-    <AssetId xmlns="4873beb7-5857-4685-be1f-d57550cc96cc">TP102787001</AssetId>
-    <PolicheckWords xmlns="4873beb7-5857-4685-be1f-d57550cc96cc" xsi:nil="true"/>
-    <TPLaunchHelpLink xmlns="4873beb7-5857-4685-be1f-d57550cc96cc" xsi:nil="true"/>
-    <IntlLocPriority xmlns="4873beb7-5857-4685-be1f-d57550cc96cc" xsi:nil="true"/>
-    <TPApplication xmlns="4873beb7-5857-4685-be1f-d57550cc96cc" xsi:nil="true"/>
-    <IntlLangReviewer xmlns="4873beb7-5857-4685-be1f-d57550cc96cc" xsi:nil="true"/>
-    <HandoffToMSDN xmlns="4873beb7-5857-4685-be1f-d57550cc96cc" xsi:nil="true"/>
-    <PlannedPubDate xmlns="4873beb7-5857-4685-be1f-d57550cc96cc" xsi:nil="true"/>
-    <CrawlForDependencies xmlns="4873beb7-5857-4685-be1f-d57550cc96cc">false</CrawlForDependencies>
-    <LocLastLocAttemptVersionLookup xmlns="4873beb7-5857-4685-be1f-d57550cc96cc">693888</LocLastLocAttemptVersionLookup>
-    <LocProcessedForHandoffsLookup xmlns="4873beb7-5857-4685-be1f-d57550cc96cc" xsi:nil="true"/>
-    <TrustLevel xmlns="4873beb7-5857-4685-be1f-d57550cc96cc">1 Microsoft Managed Content</TrustLevel>
-    <CampaignTagsTaxHTField0 xmlns="4873beb7-5857-4685-be1f-d57550cc96cc">
-      <Terms xmlns="http://schemas.microsoft.com/office/infopath/2007/PartnerControls"/>
-    </CampaignTagsTaxHTField0>
-    <TPNamespace xmlns="4873beb7-5857-4685-be1f-d57550cc96cc" xsi:nil="true"/>
-    <LocOverallPreviewStatusLookup xmlns="4873beb7-5857-4685-be1f-d57550cc96cc" xsi:nil="true"/>
-    <TaxCatchAll xmlns="4873beb7-5857-4685-be1f-d57550cc96cc"/>
-    <IsSearchable xmlns="4873beb7-5857-4685-be1f-d57550cc96cc">false</IsSearchable>
-    <TemplateTemplateType xmlns="4873beb7-5857-4685-be1f-d57550cc96cc">Word Document Template</TemplateTemplateType>
-    <Markets xmlns="4873beb7-5857-4685-be1f-d57550cc96cc"/>
-    <IntlLangReview xmlns="4873beb7-5857-4685-be1f-d57550cc96cc" xsi:nil="true"/>
-    <UAProjectedTotalWords xmlns="4873beb7-5857-4685-be1f-d57550cc96cc" xsi:nil="true"/>
-    <OutputCachingOn xmlns="4873beb7-5857-4685-be1f-d57550cc96cc">false</OutputCachingOn>
-    <AverageRating xmlns="4873beb7-5857-4685-be1f-d57550cc96cc" xsi:nil="true"/>
-    <LocMarketGroupTiers2 xmlns="4873beb7-5857-4685-be1f-d57550cc96cc" xsi:nil="true"/>
-    <APAuthor xmlns="4873beb7-5857-4685-be1f-d57550cc96cc">
-      <UserInfo>
-        <DisplayName>REDMOND\v-namall</DisplayName>
-        <AccountId>978</AccountId>
-        <AccountType/>
-      </UserInfo>
-    </APAuthor>
-    <TPCommandLine xmlns="4873beb7-5857-4685-be1f-d57550cc96cc" xsi:nil="true"/>
-    <LocManualTestRequired xmlns="4873beb7-5857-4685-be1f-d57550cc96cc">false</LocManualTestRequired>
-    <TPAppVersion xmlns="4873beb7-5857-4685-be1f-d57550cc96cc" xsi:nil="true"/>
-    <EditorialStatus xmlns="4873beb7-5857-4685-be1f-d57550cc96cc">Complete</EditorialStatus>
-    <LocProcessedForMarketsLookup xmlns="4873beb7-5857-4685-be1f-d57550cc96cc" xsi:nil="true"/>
-    <LastModifiedDateTime xmlns="4873beb7-5857-4685-be1f-d57550cc96cc" xsi:nil="true"/>
-    <TPLaunchHelpLinkType xmlns="4873beb7-5857-4685-be1f-d57550cc96cc">Template</TPLaunchHelpLinkType>
-    <ScenarioTagsTaxHTField0 xmlns="4873beb7-5857-4685-be1f-d57550cc96cc">
-      <Terms xmlns="http://schemas.microsoft.com/office/infopath/2007/PartnerControls"/>
-    </ScenarioTagsTaxHTField0>
-    <OriginalRelease xmlns="4873beb7-5857-4685-be1f-d57550cc96cc">14</OriginalRelease>
-    <LocalizationTagsTaxHTField0 xmlns="4873beb7-5857-4685-be1f-d57550cc96cc">
-      <Terms xmlns="http://schemas.microsoft.com/office/infopath/2007/PartnerControls"/>
-    </LocalizationTagsTaxHTField0>
-    <Manager xmlns="4873beb7-5857-4685-be1f-d57550cc96cc" xsi:nil="true"/>
-    <UALocRecommendation xmlns="4873beb7-5857-4685-be1f-d57550cc96cc">Localize</UALocRecommendation>
-    <LocOverallHandbackStatusLookup xmlns="4873beb7-5857-4685-be1f-d57550cc96cc" xsi:nil="true"/>
-    <ArtSampleDocs xmlns="4873beb7-5857-4685-be1f-d57550cc96cc" xsi:nil="true"/>
-    <UACurrentWords xmlns="4873beb7-5857-4685-be1f-d57550cc96cc" xsi:nil="true"/>
-    <ShowIn xmlns="4873beb7-5857-4685-be1f-d57550cc96cc">Show everywhere</ShowIn>
-    <CSXHash xmlns="4873beb7-5857-4685-be1f-d57550cc96cc" xsi:nil="true"/>
-    <VoteCount xmlns="4873beb7-5857-4685-be1f-d57550cc96cc" xsi:nil="true"/>
-    <InternalTagsTaxHTField0 xmlns="4873beb7-5857-4685-be1f-d57550cc96cc">
-      <Terms xmlns="http://schemas.microsoft.com/office/infopath/2007/PartnerControls"/>
-    </InternalTagsTaxHTField0>
-    <UANotes xmlns="4873beb7-5857-4685-be1f-d57550cc96cc" xsi:nil="true"/>
-  </documentManagement>
-</p:properties>
+<?mso-contentType ?>
+<FormTemplates xmlns="http://schemas.microsoft.com/sharepoint/v3/contenttype/forms">
+  <Display>DocumentLibraryForm</Display>
+  <Edit>AssetEditForm</Edit>
+  <New>DocumentLibraryForm</New>
+</FormTemplates>
 </file>
 
 <file path=customXml/item2.xml><?xml version="1.0" encoding="utf-8"?>
@@ -5153,16 +5078,143 @@
 </file>
 
 <file path=customXml/item3.xml><?xml version="1.0" encoding="utf-8"?>
-<?mso-contentType ?>
-<FormTemplates xmlns="http://schemas.microsoft.com/sharepoint/v3/contenttype/forms">
-  <Display>DocumentLibraryForm</Display>
-  <Edit>AssetEditForm</Edit>
-  <New>DocumentLibraryForm</New>
-</FormTemplates>
+<p:properties xmlns:p="http://schemas.microsoft.com/office/2006/metadata/properties" xmlns:xsi="http://www.w3.org/2001/XMLSchema-instance" xmlns:pc="http://schemas.microsoft.com/office/infopath/2007/PartnerControls">
+  <documentManagement>
+    <LocLastLocAttemptVersionTypeLookup xmlns="4873beb7-5857-4685-be1f-d57550cc96cc" xsi:nil="true"/>
+    <MarketSpecific xmlns="4873beb7-5857-4685-be1f-d57550cc96cc">false</MarketSpecific>
+    <ApprovalStatus xmlns="4873beb7-5857-4685-be1f-d57550cc96cc">InProgress</ApprovalStatus>
+    <LocComments xmlns="4873beb7-5857-4685-be1f-d57550cc96cc" xsi:nil="true"/>
+    <DirectSourceMarket xmlns="4873beb7-5857-4685-be1f-d57550cc96cc" xsi:nil="true"/>
+    <LocPublishedLinkedAssetsLookup xmlns="4873beb7-5857-4685-be1f-d57550cc96cc" xsi:nil="true"/>
+    <ThumbnailAssetId xmlns="4873beb7-5857-4685-be1f-d57550cc96cc" xsi:nil="true"/>
+    <PrimaryImageGen xmlns="4873beb7-5857-4685-be1f-d57550cc96cc">true</PrimaryImageGen>
+    <LegacyData xmlns="4873beb7-5857-4685-be1f-d57550cc96cc" xsi:nil="true"/>
+    <LocNewPublishedVersionLookup xmlns="4873beb7-5857-4685-be1f-d57550cc96cc" xsi:nil="true"/>
+    <NumericId xmlns="4873beb7-5857-4685-be1f-d57550cc96cc">102787001</NumericId>
+    <TPFriendlyName xmlns="4873beb7-5857-4685-be1f-d57550cc96cc" xsi:nil="true"/>
+    <LocOverallPublishStatusLookup xmlns="4873beb7-5857-4685-be1f-d57550cc96cc" xsi:nil="true"/>
+    <LocRecommendedHandoff xmlns="4873beb7-5857-4685-be1f-d57550cc96cc" xsi:nil="true"/>
+    <BlockPublish xmlns="4873beb7-5857-4685-be1f-d57550cc96cc">false</BlockPublish>
+    <BusinessGroup xmlns="4873beb7-5857-4685-be1f-d57550cc96cc" xsi:nil="true"/>
+    <OpenTemplate xmlns="4873beb7-5857-4685-be1f-d57550cc96cc">true</OpenTemplate>
+    <SourceTitle xmlns="4873beb7-5857-4685-be1f-d57550cc96cc" xsi:nil="true"/>
+    <LocOverallLocStatusLookup xmlns="4873beb7-5857-4685-be1f-d57550cc96cc" xsi:nil="true"/>
+    <APEditor xmlns="4873beb7-5857-4685-be1f-d57550cc96cc">
+      <UserInfo>
+        <DisplayName/>
+        <AccountId xsi:nil="true"/>
+        <AccountType/>
+      </UserInfo>
+    </APEditor>
+    <UALocComments xmlns="4873beb7-5857-4685-be1f-d57550cc96cc" xsi:nil="true"/>
+    <IntlLangReviewDate xmlns="4873beb7-5857-4685-be1f-d57550cc96cc" xsi:nil="true"/>
+    <PublishStatusLookup xmlns="4873beb7-5857-4685-be1f-d57550cc96cc">
+      <Value>1343188</Value>
+    </PublishStatusLookup>
+    <ParentAssetId xmlns="4873beb7-5857-4685-be1f-d57550cc96cc" xsi:nil="true"/>
+    <FeatureTagsTaxHTField0 xmlns="4873beb7-5857-4685-be1f-d57550cc96cc">
+      <Terms xmlns="http://schemas.microsoft.com/office/infopath/2007/PartnerControls"/>
+    </FeatureTagsTaxHTField0>
+    <MachineTranslated xmlns="4873beb7-5857-4685-be1f-d57550cc96cc">false</MachineTranslated>
+    <Providers xmlns="4873beb7-5857-4685-be1f-d57550cc96cc" xsi:nil="true"/>
+    <OriginalSourceMarket xmlns="4873beb7-5857-4685-be1f-d57550cc96cc" xsi:nil="true"/>
+    <APDescription xmlns="4873beb7-5857-4685-be1f-d57550cc96cc" xsi:nil="true"/>
+    <ContentItem xmlns="4873beb7-5857-4685-be1f-d57550cc96cc" xsi:nil="true"/>
+    <ClipArtFilename xmlns="4873beb7-5857-4685-be1f-d57550cc96cc" xsi:nil="true"/>
+    <TPInstallLocation xmlns="4873beb7-5857-4685-be1f-d57550cc96cc" xsi:nil="true"/>
+    <TimesCloned xmlns="4873beb7-5857-4685-be1f-d57550cc96cc" xsi:nil="true"/>
+    <PublishTargets xmlns="4873beb7-5857-4685-be1f-d57550cc96cc">OfficeOnlineVNext</PublishTargets>
+    <AcquiredFrom xmlns="4873beb7-5857-4685-be1f-d57550cc96cc">Internal MS</AcquiredFrom>
+    <AssetStart xmlns="4873beb7-5857-4685-be1f-d57550cc96cc">2011-11-23T17:29:00+00:00</AssetStart>
+    <FriendlyTitle xmlns="4873beb7-5857-4685-be1f-d57550cc96cc" xsi:nil="true"/>
+    <Provider xmlns="4873beb7-5857-4685-be1f-d57550cc96cc" xsi:nil="true"/>
+    <LastHandOff xmlns="4873beb7-5857-4685-be1f-d57550cc96cc" xsi:nil="true"/>
+    <TPClientViewer xmlns="4873beb7-5857-4685-be1f-d57550cc96cc" xsi:nil="true"/>
+    <TemplateStatus xmlns="4873beb7-5857-4685-be1f-d57550cc96cc">Complete</TemplateStatus>
+    <Downloads xmlns="4873beb7-5857-4685-be1f-d57550cc96cc">0</Downloads>
+    <OOCacheId xmlns="4873beb7-5857-4685-be1f-d57550cc96cc" xsi:nil="true"/>
+    <IsDeleted xmlns="4873beb7-5857-4685-be1f-d57550cc96cc">false</IsDeleted>
+    <LocPublishedDependentAssetsLookup xmlns="4873beb7-5857-4685-be1f-d57550cc96cc" xsi:nil="true"/>
+    <AssetExpire xmlns="4873beb7-5857-4685-be1f-d57550cc96cc">2029-05-12T07:00:00+00:00</AssetExpire>
+    <CSXSubmissionMarket xmlns="4873beb7-5857-4685-be1f-d57550cc96cc" xsi:nil="true"/>
+    <DSATActionTaken xmlns="4873beb7-5857-4685-be1f-d57550cc96cc" xsi:nil="true"/>
+    <SubmitterId xmlns="4873beb7-5857-4685-be1f-d57550cc96cc" xsi:nil="true"/>
+    <EditorialTags xmlns="4873beb7-5857-4685-be1f-d57550cc96cc" xsi:nil="true"/>
+    <TPExecutable xmlns="4873beb7-5857-4685-be1f-d57550cc96cc" xsi:nil="true"/>
+    <CSXSubmissionDate xmlns="4873beb7-5857-4685-be1f-d57550cc96cc" xsi:nil="true"/>
+    <CSXUpdate xmlns="4873beb7-5857-4685-be1f-d57550cc96cc">false</CSXUpdate>
+    <AssetType xmlns="4873beb7-5857-4685-be1f-d57550cc96cc">TP</AssetType>
+    <ApprovalLog xmlns="4873beb7-5857-4685-be1f-d57550cc96cc" xsi:nil="true"/>
+    <BugNumber xmlns="4873beb7-5857-4685-be1f-d57550cc96cc" xsi:nil="true"/>
+    <OriginAsset xmlns="4873beb7-5857-4685-be1f-d57550cc96cc" xsi:nil="true"/>
+    <TPComponent xmlns="4873beb7-5857-4685-be1f-d57550cc96cc" xsi:nil="true"/>
+    <Milestone xmlns="4873beb7-5857-4685-be1f-d57550cc96cc" xsi:nil="true"/>
+    <RecommendationsModifier xmlns="4873beb7-5857-4685-be1f-d57550cc96cc" xsi:nil="true"/>
+    <AssetId xmlns="4873beb7-5857-4685-be1f-d57550cc96cc">TP102787001</AssetId>
+    <PolicheckWords xmlns="4873beb7-5857-4685-be1f-d57550cc96cc" xsi:nil="true"/>
+    <TPLaunchHelpLink xmlns="4873beb7-5857-4685-be1f-d57550cc96cc" xsi:nil="true"/>
+    <IntlLocPriority xmlns="4873beb7-5857-4685-be1f-d57550cc96cc" xsi:nil="true"/>
+    <TPApplication xmlns="4873beb7-5857-4685-be1f-d57550cc96cc" xsi:nil="true"/>
+    <IntlLangReviewer xmlns="4873beb7-5857-4685-be1f-d57550cc96cc" xsi:nil="true"/>
+    <HandoffToMSDN xmlns="4873beb7-5857-4685-be1f-d57550cc96cc" xsi:nil="true"/>
+    <PlannedPubDate xmlns="4873beb7-5857-4685-be1f-d57550cc96cc" xsi:nil="true"/>
+    <CrawlForDependencies xmlns="4873beb7-5857-4685-be1f-d57550cc96cc">false</CrawlForDependencies>
+    <LocLastLocAttemptVersionLookup xmlns="4873beb7-5857-4685-be1f-d57550cc96cc">693888</LocLastLocAttemptVersionLookup>
+    <LocProcessedForHandoffsLookup xmlns="4873beb7-5857-4685-be1f-d57550cc96cc" xsi:nil="true"/>
+    <TrustLevel xmlns="4873beb7-5857-4685-be1f-d57550cc96cc">1 Microsoft Managed Content</TrustLevel>
+    <CampaignTagsTaxHTField0 xmlns="4873beb7-5857-4685-be1f-d57550cc96cc">
+      <Terms xmlns="http://schemas.microsoft.com/office/infopath/2007/PartnerControls"/>
+    </CampaignTagsTaxHTField0>
+    <TPNamespace xmlns="4873beb7-5857-4685-be1f-d57550cc96cc" xsi:nil="true"/>
+    <LocOverallPreviewStatusLookup xmlns="4873beb7-5857-4685-be1f-d57550cc96cc" xsi:nil="true"/>
+    <TaxCatchAll xmlns="4873beb7-5857-4685-be1f-d57550cc96cc"/>
+    <IsSearchable xmlns="4873beb7-5857-4685-be1f-d57550cc96cc">false</IsSearchable>
+    <TemplateTemplateType xmlns="4873beb7-5857-4685-be1f-d57550cc96cc">Word Document Template</TemplateTemplateType>
+    <Markets xmlns="4873beb7-5857-4685-be1f-d57550cc96cc"/>
+    <IntlLangReview xmlns="4873beb7-5857-4685-be1f-d57550cc96cc" xsi:nil="true"/>
+    <UAProjectedTotalWords xmlns="4873beb7-5857-4685-be1f-d57550cc96cc" xsi:nil="true"/>
+    <OutputCachingOn xmlns="4873beb7-5857-4685-be1f-d57550cc96cc">false</OutputCachingOn>
+    <AverageRating xmlns="4873beb7-5857-4685-be1f-d57550cc96cc" xsi:nil="true"/>
+    <LocMarketGroupTiers2 xmlns="4873beb7-5857-4685-be1f-d57550cc96cc" xsi:nil="true"/>
+    <APAuthor xmlns="4873beb7-5857-4685-be1f-d57550cc96cc">
+      <UserInfo>
+        <DisplayName>REDMOND\v-namall</DisplayName>
+        <AccountId>978</AccountId>
+        <AccountType/>
+      </UserInfo>
+    </APAuthor>
+    <TPCommandLine xmlns="4873beb7-5857-4685-be1f-d57550cc96cc" xsi:nil="true"/>
+    <LocManualTestRequired xmlns="4873beb7-5857-4685-be1f-d57550cc96cc">false</LocManualTestRequired>
+    <TPAppVersion xmlns="4873beb7-5857-4685-be1f-d57550cc96cc" xsi:nil="true"/>
+    <EditorialStatus xmlns="4873beb7-5857-4685-be1f-d57550cc96cc">Complete</EditorialStatus>
+    <LocProcessedForMarketsLookup xmlns="4873beb7-5857-4685-be1f-d57550cc96cc" xsi:nil="true"/>
+    <LastModifiedDateTime xmlns="4873beb7-5857-4685-be1f-d57550cc96cc" xsi:nil="true"/>
+    <TPLaunchHelpLinkType xmlns="4873beb7-5857-4685-be1f-d57550cc96cc">Template</TPLaunchHelpLinkType>
+    <ScenarioTagsTaxHTField0 xmlns="4873beb7-5857-4685-be1f-d57550cc96cc">
+      <Terms xmlns="http://schemas.microsoft.com/office/infopath/2007/PartnerControls"/>
+    </ScenarioTagsTaxHTField0>
+    <OriginalRelease xmlns="4873beb7-5857-4685-be1f-d57550cc96cc">14</OriginalRelease>
+    <LocalizationTagsTaxHTField0 xmlns="4873beb7-5857-4685-be1f-d57550cc96cc">
+      <Terms xmlns="http://schemas.microsoft.com/office/infopath/2007/PartnerControls"/>
+    </LocalizationTagsTaxHTField0>
+    <Manager xmlns="4873beb7-5857-4685-be1f-d57550cc96cc" xsi:nil="true"/>
+    <UALocRecommendation xmlns="4873beb7-5857-4685-be1f-d57550cc96cc">Localize</UALocRecommendation>
+    <LocOverallHandbackStatusLookup xmlns="4873beb7-5857-4685-be1f-d57550cc96cc" xsi:nil="true"/>
+    <ArtSampleDocs xmlns="4873beb7-5857-4685-be1f-d57550cc96cc" xsi:nil="true"/>
+    <UACurrentWords xmlns="4873beb7-5857-4685-be1f-d57550cc96cc" xsi:nil="true"/>
+    <ShowIn xmlns="4873beb7-5857-4685-be1f-d57550cc96cc">Show everywhere</ShowIn>
+    <CSXHash xmlns="4873beb7-5857-4685-be1f-d57550cc96cc" xsi:nil="true"/>
+    <VoteCount xmlns="4873beb7-5857-4685-be1f-d57550cc96cc" xsi:nil="true"/>
+    <InternalTagsTaxHTField0 xmlns="4873beb7-5857-4685-be1f-d57550cc96cc">
+      <Terms xmlns="http://schemas.microsoft.com/office/infopath/2007/PartnerControls"/>
+    </InternalTagsTaxHTField0>
+    <UANotes xmlns="4873beb7-5857-4685-be1f-d57550cc96cc" xsi:nil="true"/>
+  </documentManagement>
+</p:properties>
 </file>
 
 <file path=customXml/item4.xml><?xml version="1.0" encoding="utf-8"?>
-<b:Sources xmlns:b="http://schemas.openxmlformats.org/officeDocument/2006/bibliography" xmlns="http://schemas.openxmlformats.org/officeDocument/2006/bibliography" SelectedStyle="\IEEE2006OfficeOnline.xsl" StyleName="IEEE" Version="2006">
+<b:Sources xmlns:b="http://schemas.openxmlformats.org/officeDocument/2006/bibliography" xmlns="http://schemas.openxmlformats.org/officeDocument/2006/bibliography" SelectedStyle="/IEEE2006OfficeOnline.xsl" StyleName="IEEE" Version="2006">
   <b:Source>
     <b:Tag>Nic19</b:Tag>
     <b:SourceType>JournalArticle</b:SourceType>
@@ -5566,15 +5618,36 @@
     <b:URL>https://www.uwhealth.org/health/topic/decisionpoint/coronary-calcium-scan-should-i-have-this-test/av2072.html</b:URL>
     <b:RefOrder>17</b:RefOrder>
   </b:Source>
+  <b:Source>
+    <b:Tag>eko18</b:Tag>
+    <b:SourceType>InternetSite</b:SourceType>
+    <b:Guid>{5706D9E0-DD0E-624B-AFA2-F4AF37325B95}</b:Guid>
+    <b:Title>Why is tanh almost always better than sigmoid as an activation function?</b:Title>
+    <b:Year>18</b:Year>
+    <b:Author>
+      <b:Author>
+        <b:NameList>
+          <b:Person>
+            <b:Last>ekoulier (https://stats.stackexchange.com/users/196038/ekoulier)</b:Last>
+            <b:First>ekoulier</b:First>
+          </b:Person>
+        </b:NameList>
+      </b:Author>
+    </b:Author>
+    <b:URL>https://stats.stackexchange.com/q/330565</b:URL>
+    <b:Month>February</b:Month>
+    <b:Day>26</b:Day>
+    <b:YearAccessed>2019</b:YearAccessed>
+    <b:MonthAccessed>November</b:MonthAccessed>
+    <b:RefOrder>18</b:RefOrder>
+  </b:Source>
 </b:Sources>
 </file>
 
 <file path=customXml/itemProps1.xml><?xml version="1.0" encoding="utf-8"?>
-<ds:datastoreItem xmlns:ds="http://schemas.openxmlformats.org/officeDocument/2006/customXml" ds:itemID="{7FBDB1CC-CEFB-4E46-8174-1F0AA0D30B24}">
+<ds:datastoreItem xmlns:ds="http://schemas.openxmlformats.org/officeDocument/2006/customXml" ds:itemID="{C01C3C56-10DB-49F7-B061-44D8728D078A}">
   <ds:schemaRefs>
-    <ds:schemaRef ds:uri="http://schemas.microsoft.com/office/2006/metadata/properties"/>
-    <ds:schemaRef ds:uri="http://schemas.microsoft.com/office/infopath/2007/PartnerControls"/>
-    <ds:schemaRef ds:uri="4873beb7-5857-4685-be1f-d57550cc96cc"/>
+    <ds:schemaRef ds:uri="http://schemas.microsoft.com/sharepoint/v3/contenttype/forms"/>
   </ds:schemaRefs>
 </ds:datastoreItem>
 </file>
@@ -5598,15 +5671,17 @@
 </file>
 
 <file path=customXml/itemProps3.xml><?xml version="1.0" encoding="utf-8"?>
-<ds:datastoreItem xmlns:ds="http://schemas.openxmlformats.org/officeDocument/2006/customXml" ds:itemID="{C01C3C56-10DB-49F7-B061-44D8728D078A}">
+<ds:datastoreItem xmlns:ds="http://schemas.openxmlformats.org/officeDocument/2006/customXml" ds:itemID="{7FBDB1CC-CEFB-4E46-8174-1F0AA0D30B24}">
   <ds:schemaRefs>
-    <ds:schemaRef ds:uri="http://schemas.microsoft.com/sharepoint/v3/contenttype/forms"/>
+    <ds:schemaRef ds:uri="http://schemas.microsoft.com/office/2006/metadata/properties"/>
+    <ds:schemaRef ds:uri="http://schemas.microsoft.com/office/infopath/2007/PartnerControls"/>
+    <ds:schemaRef ds:uri="4873beb7-5857-4685-be1f-d57550cc96cc"/>
   </ds:schemaRefs>
 </ds:datastoreItem>
 </file>
 
 <file path=customXml/itemProps4.xml><?xml version="1.0" encoding="utf-8"?>
-<ds:datastoreItem xmlns:ds="http://schemas.openxmlformats.org/officeDocument/2006/customXml" ds:itemID="{C6F17BFE-274C-468E-9042-E3C26F6B62D3}">
+<ds:datastoreItem xmlns:ds="http://schemas.openxmlformats.org/officeDocument/2006/customXml" ds:itemID="{03806169-A426-F040-9389-DD454A59D716}">
   <ds:schemaRefs>
     <ds:schemaRef ds:uri="http://schemas.openxmlformats.org/officeDocument/2006/bibliography"/>
   </ds:schemaRefs>

</xml_diff>